<commit_message>
Unified TEE Management API - Return values added
</commit_message>
<xml_diff>
--- a/research/unified-tee-management-api.docx
+++ b/research/unified-tee-management-api.docx
@@ -596,7 +596,18 @@
         <w:spacing w:after="0" w:afterAutospacing="0"/>
       </w:pPr>
       <w:r>
-        <w:t>Session key creation using ECHD with at least the TEE-side using an ephemeral key</w:t>
+        <w:t>Session key creation using EC</w:t>
+      </w:r>
+      <w:r>
+        <w:t>D</w:t>
+      </w:r>
+      <w:r>
+        <w:t>H</w:t>
+      </w:r>
+      <w:bookmarkStart w:id="0" w:name="_GoBack"/>
+      <w:bookmarkEnd w:id="0"/>
+      <w:r>
+        <w:t xml:space="preserve"> with at least the TEE-side using an ephemeral key</w:t>
       </w:r>
     </w:p>
     <w:p>
@@ -702,17 +713,7 @@
           <w:sz w:val="20"/>
           <w:szCs w:val="20"/>
         </w:rPr>
-        <w:t>t solution requir</w:t>
-      </w:r>
-      <w:bookmarkStart w:id="0" w:name="_GoBack"/>
-      <w:bookmarkEnd w:id="0"/>
-      <w:r>
-        <w:rPr>
-          <w:rFonts w:cstheme="minorHAnsi"/>
-          <w:sz w:val="20"/>
-          <w:szCs w:val="20"/>
-        </w:rPr>
-        <w:t>es a rather quirky two level JSON scheme</w:t>
+        <w:t>t solution requires a rather quirky two level JSON scheme</w:t>
       </w:r>
       <w:r>
         <w:rPr>
@@ -3394,181 +3395,232 @@
         </w:rPr>
       </w:pPr>
       <w:proofErr w:type="spellStart"/>
-      <w:proofErr w:type="gramStart"/>
-      <w:r>
-        <w:rPr>
-          <w:rFonts w:cstheme="minorHAnsi"/>
-          <w:b/>
-          <w:sz w:val="20"/>
-          <w:szCs w:val="20"/>
-        </w:rPr>
-        <w:t>InstallTARequest</w:t>
+      <w:r>
+        <w:rPr>
+          <w:rFonts w:cstheme="minorHAnsi"/>
+          <w:color w:val="1F497D" w:themeColor="text2"/>
+          <w:sz w:val="20"/>
+          <w:szCs w:val="20"/>
+        </w:rPr>
+        <w:t>ReturnValue</w:t>
       </w:r>
       <w:proofErr w:type="spellEnd"/>
       <w:r>
         <w:rPr>
           <w:rFonts w:cstheme="minorHAnsi"/>
-          <w:sz w:val="20"/>
-          <w:szCs w:val="20"/>
-        </w:rPr>
-        <w:t>(</w:t>
-      </w:r>
-      <w:proofErr w:type="gramEnd"/>
-      <w:r>
-        <w:rPr>
-          <w:rFonts w:cstheme="minorHAnsi"/>
-          <w:sz w:val="20"/>
-          <w:szCs w:val="20"/>
-        </w:rPr>
-        <w:t xml:space="preserve">String </w:t>
-      </w:r>
-      <w:proofErr w:type="spellStart"/>
-      <w:r>
-        <w:rPr>
-          <w:rFonts w:cstheme="minorHAnsi"/>
-          <w:color w:val="C00000"/>
-          <w:sz w:val="20"/>
-          <w:szCs w:val="20"/>
-        </w:rPr>
-        <w:t>sessionid</w:t>
-      </w:r>
-      <w:proofErr w:type="spellEnd"/>
-      <w:r>
-        <w:rPr>
-          <w:rFonts w:cstheme="minorHAnsi"/>
-          <w:sz w:val="20"/>
-          <w:szCs w:val="20"/>
-        </w:rPr>
-        <w:t>,</w:t>
-      </w:r>
-    </w:p>
-    <w:p>
-      <w:pPr>
-        <w:spacing w:after="0" w:afterAutospacing="0"/>
-        <w:ind w:firstLine="2183"/>
-        <w:rPr>
-          <w:rFonts w:cstheme="minorHAnsi"/>
-          <w:sz w:val="20"/>
-          <w:szCs w:val="20"/>
-        </w:rPr>
-      </w:pPr>
-      <w:r>
-        <w:rPr>
-          <w:rFonts w:cstheme="minorHAnsi"/>
-          <w:sz w:val="20"/>
-          <w:szCs w:val="20"/>
-        </w:rPr>
-        <w:t xml:space="preserve">String </w:t>
-      </w:r>
-      <w:proofErr w:type="spellStart"/>
-      <w:r>
-        <w:rPr>
-          <w:rFonts w:cstheme="minorHAnsi"/>
-          <w:sz w:val="20"/>
-          <w:szCs w:val="20"/>
-        </w:rPr>
-        <w:t>ver</w:t>
-      </w:r>
-      <w:proofErr w:type="spellEnd"/>
-      <w:r>
-        <w:rPr>
-          <w:rFonts w:cstheme="minorHAnsi"/>
-          <w:sz w:val="20"/>
-          <w:szCs w:val="20"/>
-        </w:rPr>
-        <w:t>,</w:t>
-      </w:r>
-    </w:p>
-    <w:p>
-      <w:pPr>
-        <w:spacing w:after="0" w:afterAutospacing="0"/>
-        <w:ind w:firstLine="2183"/>
-        <w:rPr>
-          <w:rFonts w:cstheme="minorHAnsi"/>
-          <w:sz w:val="20"/>
-          <w:szCs w:val="20"/>
-        </w:rPr>
-      </w:pPr>
-      <w:r>
-        <w:rPr>
-          <w:rFonts w:cstheme="minorHAnsi"/>
-          <w:sz w:val="20"/>
-          <w:szCs w:val="20"/>
-        </w:rPr>
-        <w:t>String rid,</w:t>
-      </w:r>
-    </w:p>
-    <w:p>
-      <w:pPr>
-        <w:spacing w:after="0" w:afterAutospacing="0"/>
-        <w:ind w:firstLine="2183"/>
-        <w:rPr>
-          <w:rFonts w:cstheme="minorHAnsi"/>
-          <w:sz w:val="20"/>
-          <w:szCs w:val="20"/>
-        </w:rPr>
-      </w:pPr>
-      <w:r>
-        <w:rPr>
-          <w:rFonts w:cstheme="minorHAnsi"/>
-          <w:sz w:val="20"/>
-          <w:szCs w:val="20"/>
-        </w:rPr>
-        <w:t xml:space="preserve">String </w:t>
-      </w:r>
-      <w:proofErr w:type="spellStart"/>
-      <w:r>
-        <w:rPr>
-          <w:rFonts w:cstheme="minorHAnsi"/>
-          <w:sz w:val="20"/>
-          <w:szCs w:val="20"/>
-        </w:rPr>
-        <w:t>tid</w:t>
-      </w:r>
-      <w:proofErr w:type="spellEnd"/>
-      <w:r>
-        <w:rPr>
-          <w:rFonts w:cstheme="minorHAnsi"/>
-          <w:sz w:val="20"/>
-          <w:szCs w:val="20"/>
-        </w:rPr>
-        <w:t>,</w:t>
-      </w:r>
-    </w:p>
-    <w:p>
-      <w:pPr>
-        <w:spacing w:after="0" w:afterAutospacing="0"/>
-        <w:ind w:firstLine="2183"/>
-        <w:rPr>
-          <w:rFonts w:cstheme="minorHAnsi"/>
-          <w:sz w:val="20"/>
-          <w:szCs w:val="20"/>
-        </w:rPr>
-      </w:pPr>
-      <w:r>
-        <w:rPr>
-          <w:rFonts w:cstheme="minorHAnsi"/>
-          <w:sz w:val="20"/>
-          <w:szCs w:val="20"/>
-        </w:rPr>
-        <w:t>String tee,</w:t>
-      </w:r>
-    </w:p>
-    <w:p>
-      <w:pPr>
-        <w:spacing w:after="0" w:afterAutospacing="0"/>
-        <w:ind w:firstLine="2183"/>
-        <w:rPr>
-          <w:rFonts w:cstheme="minorHAnsi"/>
-          <w:sz w:val="20"/>
-          <w:szCs w:val="20"/>
-        </w:rPr>
-      </w:pPr>
+          <w:b/>
+          <w:color w:val="1F497D" w:themeColor="text2"/>
+          <w:sz w:val="20"/>
+          <w:szCs w:val="20"/>
+        </w:rPr>
+        <w:t xml:space="preserve"> </w:t>
+      </w:r>
       <w:proofErr w:type="spellStart"/>
       <w:proofErr w:type="gramStart"/>
       <w:r>
         <w:rPr>
           <w:rFonts w:cstheme="minorHAnsi"/>
+          <w:b/>
+          <w:sz w:val="20"/>
+          <w:szCs w:val="20"/>
+        </w:rPr>
+        <w:t>InstallTARequest</w:t>
+      </w:r>
+      <w:proofErr w:type="spellEnd"/>
+      <w:r>
+        <w:rPr>
+          <w:rFonts w:cstheme="minorHAnsi"/>
+          <w:sz w:val="20"/>
+          <w:szCs w:val="20"/>
+        </w:rPr>
+        <w:t>(</w:t>
+      </w:r>
+      <w:proofErr w:type="gramEnd"/>
+      <w:r>
+        <w:rPr>
+          <w:rFonts w:cstheme="minorHAnsi"/>
+          <w:color w:val="1F497D" w:themeColor="text2"/>
+          <w:sz w:val="20"/>
+          <w:szCs w:val="20"/>
+        </w:rPr>
+        <w:t>String</w:t>
+      </w:r>
+      <w:r>
+        <w:rPr>
+          <w:rFonts w:cstheme="minorHAnsi"/>
+          <w:sz w:val="20"/>
+          <w:szCs w:val="20"/>
+        </w:rPr>
+        <w:t xml:space="preserve"> </w:t>
+      </w:r>
+      <w:proofErr w:type="spellStart"/>
+      <w:r>
+        <w:rPr>
+          <w:rFonts w:cstheme="minorHAnsi"/>
+          <w:color w:val="C00000"/>
+          <w:sz w:val="20"/>
+          <w:szCs w:val="20"/>
+        </w:rPr>
+        <w:t>sessionid</w:t>
+      </w:r>
+      <w:proofErr w:type="spellEnd"/>
+      <w:r>
+        <w:rPr>
+          <w:rFonts w:cstheme="minorHAnsi"/>
+          <w:sz w:val="20"/>
+          <w:szCs w:val="20"/>
+        </w:rPr>
+        <w:t>,</w:t>
+      </w:r>
+    </w:p>
+    <w:p>
+      <w:pPr>
+        <w:spacing w:after="0" w:afterAutospacing="0"/>
+        <w:ind w:firstLine="3261"/>
+        <w:rPr>
+          <w:rFonts w:cstheme="minorHAnsi"/>
+          <w:sz w:val="20"/>
+          <w:szCs w:val="20"/>
+        </w:rPr>
+      </w:pPr>
+      <w:r>
+        <w:rPr>
+          <w:rFonts w:cstheme="minorHAnsi"/>
+          <w:color w:val="1F497D" w:themeColor="text2"/>
+          <w:sz w:val="20"/>
+          <w:szCs w:val="20"/>
+        </w:rPr>
+        <w:t xml:space="preserve">String </w:t>
+      </w:r>
+      <w:proofErr w:type="spellStart"/>
+      <w:r>
+        <w:rPr>
+          <w:rFonts w:cstheme="minorHAnsi"/>
+          <w:sz w:val="20"/>
+          <w:szCs w:val="20"/>
+        </w:rPr>
+        <w:t>ver</w:t>
+      </w:r>
+      <w:proofErr w:type="spellEnd"/>
+      <w:r>
+        <w:rPr>
+          <w:rFonts w:cstheme="minorHAnsi"/>
+          <w:sz w:val="20"/>
+          <w:szCs w:val="20"/>
+        </w:rPr>
+        <w:t>,</w:t>
+      </w:r>
+    </w:p>
+    <w:p>
+      <w:pPr>
+        <w:spacing w:after="0" w:afterAutospacing="0"/>
+        <w:ind w:firstLine="3261"/>
+        <w:rPr>
+          <w:rFonts w:cstheme="minorHAnsi"/>
+          <w:sz w:val="20"/>
+          <w:szCs w:val="20"/>
+        </w:rPr>
+      </w:pPr>
+      <w:r>
+        <w:rPr>
+          <w:rFonts w:cstheme="minorHAnsi"/>
+          <w:color w:val="1F497D" w:themeColor="text2"/>
+          <w:sz w:val="20"/>
+          <w:szCs w:val="20"/>
+        </w:rPr>
+        <w:t xml:space="preserve">String </w:t>
+      </w:r>
+      <w:r>
+        <w:rPr>
+          <w:rFonts w:cstheme="minorHAnsi"/>
+          <w:sz w:val="20"/>
+          <w:szCs w:val="20"/>
+        </w:rPr>
+        <w:t>rid,</w:t>
+      </w:r>
+    </w:p>
+    <w:p>
+      <w:pPr>
+        <w:spacing w:after="0" w:afterAutospacing="0"/>
+        <w:ind w:firstLine="3261"/>
+        <w:rPr>
+          <w:rFonts w:cstheme="minorHAnsi"/>
+          <w:sz w:val="20"/>
+          <w:szCs w:val="20"/>
+        </w:rPr>
+      </w:pPr>
+      <w:r>
+        <w:rPr>
+          <w:rFonts w:cstheme="minorHAnsi"/>
+          <w:color w:val="1F497D" w:themeColor="text2"/>
+          <w:sz w:val="20"/>
+          <w:szCs w:val="20"/>
+        </w:rPr>
+        <w:t xml:space="preserve">String </w:t>
+      </w:r>
+      <w:proofErr w:type="spellStart"/>
+      <w:r>
+        <w:rPr>
+          <w:rFonts w:cstheme="minorHAnsi"/>
+          <w:sz w:val="20"/>
+          <w:szCs w:val="20"/>
+        </w:rPr>
+        <w:t>tid</w:t>
+      </w:r>
+      <w:proofErr w:type="spellEnd"/>
+      <w:r>
+        <w:rPr>
+          <w:rFonts w:cstheme="minorHAnsi"/>
+          <w:sz w:val="20"/>
+          <w:szCs w:val="20"/>
+        </w:rPr>
+        <w:t>,</w:t>
+      </w:r>
+    </w:p>
+    <w:p>
+      <w:pPr>
+        <w:spacing w:after="0" w:afterAutospacing="0"/>
+        <w:ind w:firstLine="3261"/>
+        <w:rPr>
+          <w:rFonts w:cstheme="minorHAnsi"/>
+          <w:sz w:val="20"/>
+          <w:szCs w:val="20"/>
+        </w:rPr>
+      </w:pPr>
+      <w:r>
+        <w:rPr>
+          <w:rFonts w:cstheme="minorHAnsi"/>
+          <w:color w:val="1F497D" w:themeColor="text2"/>
+          <w:sz w:val="20"/>
+          <w:szCs w:val="20"/>
+        </w:rPr>
+        <w:t xml:space="preserve">String </w:t>
+      </w:r>
+      <w:r>
+        <w:rPr>
+          <w:rFonts w:cstheme="minorHAnsi"/>
+          <w:sz w:val="20"/>
+          <w:szCs w:val="20"/>
+        </w:rPr>
+        <w:t>tee,</w:t>
+      </w:r>
+    </w:p>
+    <w:p>
+      <w:pPr>
+        <w:spacing w:after="0" w:afterAutospacing="0"/>
+        <w:ind w:firstLine="3261"/>
+        <w:rPr>
+          <w:rFonts w:cstheme="minorHAnsi"/>
+          <w:sz w:val="20"/>
+          <w:szCs w:val="20"/>
+        </w:rPr>
+      </w:pPr>
+      <w:proofErr w:type="spellStart"/>
+      <w:proofErr w:type="gramStart"/>
+      <w:r>
+        <w:rPr>
+          <w:rFonts w:cstheme="minorHAnsi"/>
+          <w:color w:val="1F497D" w:themeColor="text2"/>
           <w:sz w:val="20"/>
           <w:szCs w:val="20"/>
         </w:rPr>
@@ -3579,6 +3631,7 @@
       <w:r>
         <w:rPr>
           <w:rFonts w:cstheme="minorHAnsi"/>
+          <w:color w:val="1F497D" w:themeColor="text2"/>
           <w:sz w:val="20"/>
           <w:szCs w:val="20"/>
         </w:rPr>
@@ -3606,7 +3659,7 @@
     <w:p>
       <w:pPr>
         <w:spacing w:after="0" w:afterAutospacing="0"/>
-        <w:ind w:firstLine="2183"/>
+        <w:ind w:firstLine="3261"/>
         <w:rPr>
           <w:rFonts w:cstheme="minorHAnsi"/>
           <w:sz w:val="20"/>
@@ -3617,6 +3670,7 @@
       <w:r>
         <w:rPr>
           <w:rFonts w:cstheme="minorHAnsi"/>
+          <w:color w:val="1F497D" w:themeColor="text2"/>
           <w:sz w:val="20"/>
           <w:szCs w:val="20"/>
         </w:rPr>
@@ -3626,6 +3680,7 @@
       <w:r>
         <w:rPr>
           <w:rFonts w:cstheme="minorHAnsi"/>
+          <w:color w:val="1F497D" w:themeColor="text2"/>
           <w:sz w:val="20"/>
           <w:szCs w:val="20"/>
         </w:rPr>
@@ -3653,16 +3708,204 @@
     <w:p>
       <w:pPr>
         <w:spacing w:after="0" w:afterAutospacing="0"/>
-        <w:ind w:firstLine="2183"/>
-        <w:rPr>
-          <w:rFonts w:cstheme="minorHAnsi"/>
-          <w:sz w:val="20"/>
-          <w:szCs w:val="20"/>
-        </w:rPr>
-      </w:pPr>
-      <w:r>
-        <w:rPr>
-          <w:rFonts w:cstheme="minorHAnsi"/>
+        <w:ind w:firstLine="3261"/>
+        <w:rPr>
+          <w:rFonts w:cstheme="minorHAnsi"/>
+          <w:sz w:val="20"/>
+          <w:szCs w:val="20"/>
+        </w:rPr>
+      </w:pPr>
+      <w:r>
+        <w:rPr>
+          <w:rFonts w:cstheme="minorHAnsi"/>
+          <w:color w:val="1F497D" w:themeColor="text2"/>
+          <w:sz w:val="20"/>
+          <w:szCs w:val="20"/>
+        </w:rPr>
+        <w:t>String</w:t>
+      </w:r>
+      <w:r>
+        <w:rPr>
+          <w:rFonts w:cstheme="minorHAnsi"/>
+          <w:sz w:val="20"/>
+          <w:szCs w:val="20"/>
+        </w:rPr>
+        <w:t xml:space="preserve"> </w:t>
+      </w:r>
+      <w:proofErr w:type="spellStart"/>
+      <w:r>
+        <w:rPr>
+          <w:rFonts w:cstheme="minorHAnsi"/>
+          <w:sz w:val="20"/>
+          <w:szCs w:val="20"/>
+        </w:rPr>
+        <w:t>tamid</w:t>
+      </w:r>
+      <w:proofErr w:type="spellEnd"/>
+      <w:r>
+        <w:rPr>
+          <w:rFonts w:cstheme="minorHAnsi"/>
+          <w:sz w:val="20"/>
+          <w:szCs w:val="20"/>
+        </w:rPr>
+        <w:t>,</w:t>
+      </w:r>
+    </w:p>
+    <w:p>
+      <w:pPr>
+        <w:spacing w:after="0" w:afterAutospacing="0"/>
+        <w:ind w:firstLine="3261"/>
+        <w:rPr>
+          <w:rFonts w:cstheme="minorHAnsi"/>
+          <w:sz w:val="20"/>
+          <w:szCs w:val="20"/>
+        </w:rPr>
+      </w:pPr>
+      <w:r>
+        <w:rPr>
+          <w:rFonts w:cstheme="minorHAnsi"/>
+          <w:color w:val="1F497D" w:themeColor="text2"/>
+          <w:sz w:val="20"/>
+          <w:szCs w:val="20"/>
+        </w:rPr>
+        <w:t>String</w:t>
+      </w:r>
+      <w:r>
+        <w:rPr>
+          <w:rFonts w:cstheme="minorHAnsi"/>
+          <w:sz w:val="20"/>
+          <w:szCs w:val="20"/>
+        </w:rPr>
+        <w:t xml:space="preserve"> </w:t>
+      </w:r>
+      <w:proofErr w:type="spellStart"/>
+      <w:r>
+        <w:rPr>
+          <w:rFonts w:cstheme="minorHAnsi"/>
+          <w:sz w:val="20"/>
+          <w:szCs w:val="20"/>
+        </w:rPr>
+        <w:t>spid</w:t>
+      </w:r>
+      <w:proofErr w:type="spellEnd"/>
+      <w:r>
+        <w:rPr>
+          <w:rFonts w:cstheme="minorHAnsi"/>
+          <w:sz w:val="20"/>
+          <w:szCs w:val="20"/>
+        </w:rPr>
+        <w:t>,</w:t>
+      </w:r>
+    </w:p>
+    <w:p>
+      <w:pPr>
+        <w:spacing w:after="0" w:afterAutospacing="0"/>
+        <w:ind w:firstLine="3261"/>
+        <w:rPr>
+          <w:rFonts w:cstheme="minorHAnsi"/>
+          <w:sz w:val="20"/>
+          <w:szCs w:val="20"/>
+        </w:rPr>
+      </w:pPr>
+      <w:r>
+        <w:rPr>
+          <w:rFonts w:cstheme="minorHAnsi"/>
+          <w:color w:val="1F497D" w:themeColor="text2"/>
+          <w:sz w:val="20"/>
+          <w:szCs w:val="20"/>
+        </w:rPr>
+        <w:t>String</w:t>
+      </w:r>
+      <w:r>
+        <w:rPr>
+          <w:rFonts w:cstheme="minorHAnsi"/>
+          <w:sz w:val="20"/>
+          <w:szCs w:val="20"/>
+        </w:rPr>
+        <w:t xml:space="preserve"> </w:t>
+      </w:r>
+      <w:proofErr w:type="spellStart"/>
+      <w:r>
+        <w:rPr>
+          <w:rFonts w:cstheme="minorHAnsi"/>
+          <w:sz w:val="20"/>
+          <w:szCs w:val="20"/>
+        </w:rPr>
+        <w:t>sdname</w:t>
+      </w:r>
+      <w:proofErr w:type="spellEnd"/>
+      <w:r>
+        <w:rPr>
+          <w:rFonts w:cstheme="minorHAnsi"/>
+          <w:sz w:val="20"/>
+          <w:szCs w:val="20"/>
+        </w:rPr>
+        <w:t>,</w:t>
+      </w:r>
+    </w:p>
+    <w:p>
+      <w:pPr>
+        <w:spacing w:after="0" w:afterAutospacing="0"/>
+        <w:ind w:firstLine="3261"/>
+        <w:rPr>
+          <w:rFonts w:cstheme="minorHAnsi"/>
+          <w:sz w:val="20"/>
+          <w:szCs w:val="20"/>
+        </w:rPr>
+      </w:pPr>
+      <w:proofErr w:type="gramStart"/>
+      <w:r>
+        <w:rPr>
+          <w:rFonts w:cstheme="minorHAnsi"/>
+          <w:color w:val="1F497D" w:themeColor="text2"/>
+          <w:sz w:val="20"/>
+          <w:szCs w:val="20"/>
+        </w:rPr>
+        <w:t>byte[</w:t>
+      </w:r>
+      <w:proofErr w:type="gramEnd"/>
+      <w:r>
+        <w:rPr>
+          <w:rFonts w:cstheme="minorHAnsi"/>
+          <w:color w:val="1F497D" w:themeColor="text2"/>
+          <w:sz w:val="20"/>
+          <w:szCs w:val="20"/>
+        </w:rPr>
+        <w:t xml:space="preserve">] </w:t>
+      </w:r>
+      <w:proofErr w:type="spellStart"/>
+      <w:r>
+        <w:rPr>
+          <w:rFonts w:cstheme="minorHAnsi"/>
+          <w:sz w:val="20"/>
+          <w:szCs w:val="20"/>
+        </w:rPr>
+        <w:t>spcert</w:t>
+      </w:r>
+      <w:proofErr w:type="spellEnd"/>
+      <w:r>
+        <w:rPr>
+          <w:rFonts w:cstheme="minorHAnsi"/>
+          <w:sz w:val="20"/>
+          <w:szCs w:val="20"/>
+        </w:rPr>
+        <w:t>,</w:t>
+      </w:r>
+    </w:p>
+    <w:p>
+      <w:pPr>
+        <w:spacing w:after="0" w:afterAutospacing="0"/>
+        <w:ind w:firstLine="3261"/>
+        <w:rPr>
+          <w:rFonts w:cstheme="minorHAnsi"/>
+          <w:sz w:val="20"/>
+          <w:szCs w:val="20"/>
+        </w:rPr>
+      </w:pPr>
+      <w:r>
+        <w:rPr>
+          <w:rFonts w:cstheme="minorHAnsi"/>
+          <w:color w:val="1F497D" w:themeColor="text2"/>
           <w:sz w:val="20"/>
           <w:szCs w:val="20"/>
         </w:rPr>
@@ -3675,7 +3918,7 @@
           <w:sz w:val="20"/>
           <w:szCs w:val="20"/>
         </w:rPr>
-        <w:t>tamid</w:t>
+        <w:t>taid</w:t>
       </w:r>
       <w:proofErr w:type="spellEnd"/>
       <w:r>
@@ -3690,20 +3933,32 @@
     <w:p>
       <w:pPr>
         <w:spacing w:after="0" w:afterAutospacing="0"/>
-        <w:ind w:firstLine="2183"/>
-        <w:rPr>
-          <w:rFonts w:cstheme="minorHAnsi"/>
-          <w:sz w:val="20"/>
-          <w:szCs w:val="20"/>
-        </w:rPr>
-      </w:pPr>
-      <w:r>
-        <w:rPr>
-          <w:rFonts w:cstheme="minorHAnsi"/>
-          <w:sz w:val="20"/>
-          <w:szCs w:val="20"/>
-        </w:rPr>
-        <w:t xml:space="preserve">String </w:t>
+        <w:ind w:firstLine="3261"/>
+        <w:rPr>
+          <w:rFonts w:cstheme="minorHAnsi"/>
+          <w:sz w:val="20"/>
+          <w:szCs w:val="20"/>
+        </w:rPr>
+      </w:pPr>
+      <w:proofErr w:type="gramStart"/>
+      <w:r>
+        <w:rPr>
+          <w:rFonts w:cstheme="minorHAnsi"/>
+          <w:color w:val="1F497D" w:themeColor="text2"/>
+          <w:sz w:val="20"/>
+          <w:szCs w:val="20"/>
+        </w:rPr>
+        <w:t>byte[</w:t>
+      </w:r>
+      <w:proofErr w:type="gramEnd"/>
+      <w:r>
+        <w:rPr>
+          <w:rFonts w:cstheme="minorHAnsi"/>
+          <w:color w:val="1F497D" w:themeColor="text2"/>
+          <w:sz w:val="20"/>
+          <w:szCs w:val="20"/>
+        </w:rPr>
+        <w:t xml:space="preserve">] </w:t>
       </w:r>
       <w:proofErr w:type="spellStart"/>
       <w:r>
@@ -3712,7 +3967,7 @@
           <w:sz w:val="20"/>
           <w:szCs w:val="20"/>
         </w:rPr>
-        <w:t>spid</w:t>
+        <w:t>ciphertadata</w:t>
       </w:r>
       <w:proofErr w:type="spellEnd"/>
       <w:r>
@@ -3727,20 +3982,32 @@
     <w:p>
       <w:pPr>
         <w:spacing w:after="0" w:afterAutospacing="0"/>
-        <w:ind w:firstLine="2183"/>
-        <w:rPr>
-          <w:rFonts w:cstheme="minorHAnsi"/>
-          <w:sz w:val="20"/>
-          <w:szCs w:val="20"/>
-        </w:rPr>
-      </w:pPr>
-      <w:r>
-        <w:rPr>
-          <w:rFonts w:cstheme="minorHAnsi"/>
-          <w:sz w:val="20"/>
-          <w:szCs w:val="20"/>
-        </w:rPr>
-        <w:t xml:space="preserve">String </w:t>
+        <w:ind w:firstLine="3261"/>
+        <w:rPr>
+          <w:rFonts w:cstheme="minorHAnsi"/>
+          <w:sz w:val="20"/>
+          <w:szCs w:val="20"/>
+        </w:rPr>
+      </w:pPr>
+      <w:proofErr w:type="gramStart"/>
+      <w:r>
+        <w:rPr>
+          <w:rFonts w:cstheme="minorHAnsi"/>
+          <w:color w:val="1F497D" w:themeColor="text2"/>
+          <w:sz w:val="20"/>
+          <w:szCs w:val="20"/>
+        </w:rPr>
+        <w:t>byte[</w:t>
+      </w:r>
+      <w:proofErr w:type="gramEnd"/>
+      <w:r>
+        <w:rPr>
+          <w:rFonts w:cstheme="minorHAnsi"/>
+          <w:color w:val="1F497D" w:themeColor="text2"/>
+          <w:sz w:val="20"/>
+          <w:szCs w:val="20"/>
+        </w:rPr>
+        <w:t xml:space="preserve">] </w:t>
       </w:r>
       <w:proofErr w:type="spellStart"/>
       <w:r>
@@ -3749,7 +4016,7 @@
           <w:sz w:val="20"/>
           <w:szCs w:val="20"/>
         </w:rPr>
-        <w:t>sdname</w:t>
+        <w:t>cipherpdata</w:t>
       </w:r>
       <w:proofErr w:type="spellEnd"/>
       <w:r>
@@ -3764,7 +4031,7 @@
     <w:p>
       <w:pPr>
         <w:spacing w:after="0" w:afterAutospacing="0"/>
-        <w:ind w:firstLine="2183"/>
+        <w:ind w:firstLine="3261"/>
         <w:rPr>
           <w:rFonts w:cstheme="minorHAnsi"/>
           <w:sz w:val="20"/>
@@ -3775,6 +4042,7 @@
       <w:r>
         <w:rPr>
           <w:rFonts w:cstheme="minorHAnsi"/>
+          <w:color w:val="1F497D" w:themeColor="text2"/>
           <w:sz w:val="20"/>
           <w:szCs w:val="20"/>
         </w:rPr>
@@ -3784,189 +4052,12 @@
       <w:r>
         <w:rPr>
           <w:rFonts w:cstheme="minorHAnsi"/>
+          <w:color w:val="1F497D" w:themeColor="text2"/>
           <w:sz w:val="20"/>
           <w:szCs w:val="20"/>
         </w:rPr>
         <w:t xml:space="preserve">] </w:t>
       </w:r>
-      <w:proofErr w:type="spellStart"/>
-      <w:r>
-        <w:rPr>
-          <w:rFonts w:cstheme="minorHAnsi"/>
-          <w:sz w:val="20"/>
-          <w:szCs w:val="20"/>
-        </w:rPr>
-        <w:t>spcert</w:t>
-      </w:r>
-      <w:proofErr w:type="spellEnd"/>
-      <w:r>
-        <w:rPr>
-          <w:rFonts w:cstheme="minorHAnsi"/>
-          <w:sz w:val="20"/>
-          <w:szCs w:val="20"/>
-        </w:rPr>
-        <w:t>,</w:t>
-      </w:r>
-    </w:p>
-    <w:p>
-      <w:pPr>
-        <w:spacing w:after="0" w:afterAutospacing="0"/>
-        <w:ind w:firstLine="2183"/>
-        <w:rPr>
-          <w:rFonts w:cstheme="minorHAnsi"/>
-          <w:sz w:val="20"/>
-          <w:szCs w:val="20"/>
-        </w:rPr>
-      </w:pPr>
-      <w:r>
-        <w:rPr>
-          <w:rFonts w:cstheme="minorHAnsi"/>
-          <w:sz w:val="20"/>
-          <w:szCs w:val="20"/>
-        </w:rPr>
-        <w:t xml:space="preserve">String </w:t>
-      </w:r>
-      <w:proofErr w:type="spellStart"/>
-      <w:r>
-        <w:rPr>
-          <w:rFonts w:cstheme="minorHAnsi"/>
-          <w:sz w:val="20"/>
-          <w:szCs w:val="20"/>
-        </w:rPr>
-        <w:t>taid</w:t>
-      </w:r>
-      <w:proofErr w:type="spellEnd"/>
-      <w:r>
-        <w:rPr>
-          <w:rFonts w:cstheme="minorHAnsi"/>
-          <w:sz w:val="20"/>
-          <w:szCs w:val="20"/>
-        </w:rPr>
-        <w:t>,</w:t>
-      </w:r>
-    </w:p>
-    <w:p>
-      <w:pPr>
-        <w:spacing w:after="0" w:afterAutospacing="0"/>
-        <w:ind w:firstLine="2183"/>
-        <w:rPr>
-          <w:rFonts w:cstheme="minorHAnsi"/>
-          <w:sz w:val="20"/>
-          <w:szCs w:val="20"/>
-        </w:rPr>
-      </w:pPr>
-      <w:proofErr w:type="gramStart"/>
-      <w:r>
-        <w:rPr>
-          <w:rFonts w:cstheme="minorHAnsi"/>
-          <w:sz w:val="20"/>
-          <w:szCs w:val="20"/>
-        </w:rPr>
-        <w:t>byte[</w:t>
-      </w:r>
-      <w:proofErr w:type="gramEnd"/>
-      <w:r>
-        <w:rPr>
-          <w:rFonts w:cstheme="minorHAnsi"/>
-          <w:sz w:val="20"/>
-          <w:szCs w:val="20"/>
-        </w:rPr>
-        <w:t xml:space="preserve">] </w:t>
-      </w:r>
-      <w:proofErr w:type="spellStart"/>
-      <w:r>
-        <w:rPr>
-          <w:rFonts w:cstheme="minorHAnsi"/>
-          <w:sz w:val="20"/>
-          <w:szCs w:val="20"/>
-        </w:rPr>
-        <w:t>ciphertadata</w:t>
-      </w:r>
-      <w:proofErr w:type="spellEnd"/>
-      <w:r>
-        <w:rPr>
-          <w:rFonts w:cstheme="minorHAnsi"/>
-          <w:sz w:val="20"/>
-          <w:szCs w:val="20"/>
-        </w:rPr>
-        <w:t>,</w:t>
-      </w:r>
-    </w:p>
-    <w:p>
-      <w:pPr>
-        <w:spacing w:after="0" w:afterAutospacing="0"/>
-        <w:ind w:firstLine="2183"/>
-        <w:rPr>
-          <w:rFonts w:cstheme="minorHAnsi"/>
-          <w:sz w:val="20"/>
-          <w:szCs w:val="20"/>
-        </w:rPr>
-      </w:pPr>
-      <w:proofErr w:type="gramStart"/>
-      <w:r>
-        <w:rPr>
-          <w:rFonts w:cstheme="minorHAnsi"/>
-          <w:sz w:val="20"/>
-          <w:szCs w:val="20"/>
-        </w:rPr>
-        <w:t>byte[</w:t>
-      </w:r>
-      <w:proofErr w:type="gramEnd"/>
-      <w:r>
-        <w:rPr>
-          <w:rFonts w:cstheme="minorHAnsi"/>
-          <w:sz w:val="20"/>
-          <w:szCs w:val="20"/>
-        </w:rPr>
-        <w:t xml:space="preserve">] </w:t>
-      </w:r>
-      <w:proofErr w:type="spellStart"/>
-      <w:r>
-        <w:rPr>
-          <w:rFonts w:cstheme="minorHAnsi"/>
-          <w:sz w:val="20"/>
-          <w:szCs w:val="20"/>
-        </w:rPr>
-        <w:t>cipherpdata</w:t>
-      </w:r>
-      <w:proofErr w:type="spellEnd"/>
-      <w:r>
-        <w:rPr>
-          <w:rFonts w:cstheme="minorHAnsi"/>
-          <w:sz w:val="20"/>
-          <w:szCs w:val="20"/>
-        </w:rPr>
-        <w:t>,</w:t>
-      </w:r>
-    </w:p>
-    <w:p>
-      <w:pPr>
-        <w:spacing w:after="0" w:afterAutospacing="0"/>
-        <w:ind w:firstLine="2183"/>
-        <w:rPr>
-          <w:rFonts w:cstheme="minorHAnsi"/>
-          <w:sz w:val="20"/>
-          <w:szCs w:val="20"/>
-        </w:rPr>
-      </w:pPr>
-      <w:proofErr w:type="gramStart"/>
-      <w:r>
-        <w:rPr>
-          <w:rFonts w:cstheme="minorHAnsi"/>
-          <w:sz w:val="20"/>
-          <w:szCs w:val="20"/>
-        </w:rPr>
-        <w:t>byte[</w:t>
-      </w:r>
-      <w:proofErr w:type="gramEnd"/>
-      <w:r>
-        <w:rPr>
-          <w:rFonts w:cstheme="minorHAnsi"/>
-          <w:sz w:val="20"/>
-          <w:szCs w:val="20"/>
-        </w:rPr>
-        <w:t xml:space="preserve">] </w:t>
-      </w:r>
       <w:r>
         <w:rPr>
           <w:rFonts w:cstheme="minorHAnsi"/>
@@ -4037,89 +4128,37 @@
           <w:sz w:val="20"/>
           <w:szCs w:val="20"/>
         </w:rPr>
-        <w:t xml:space="preserve">It is quite possible that a bunch of these parameters like </w:t>
-      </w:r>
-      <w:r>
-        <w:rPr>
-          <w:rFonts w:ascii="Courier New" w:hAnsi="Courier New" w:cs="Courier New"/>
-          <w:b/>
-          <w:sz w:val="16"/>
-          <w:szCs w:val="16"/>
-        </w:rPr>
-        <w:t>"rid"</w:t>
-      </w:r>
-      <w:r>
-        <w:rPr>
-          <w:rFonts w:cstheme="minorHAnsi"/>
-          <w:sz w:val="20"/>
-          <w:szCs w:val="20"/>
-        </w:rPr>
-        <w:t xml:space="preserve"> </w:t>
-      </w:r>
-      <w:r>
-        <w:rPr>
-          <w:rFonts w:cstheme="minorHAnsi"/>
-          <w:sz w:val="20"/>
-          <w:szCs w:val="20"/>
-        </w:rPr>
-        <w:t xml:space="preserve">and </w:t>
-      </w:r>
-      <w:r>
-        <w:rPr>
-          <w:rFonts w:ascii="Courier New" w:hAnsi="Courier New" w:cs="Courier New"/>
-          <w:b/>
-          <w:sz w:val="16"/>
-          <w:szCs w:val="16"/>
-        </w:rPr>
-        <w:t>"</w:t>
-      </w:r>
-      <w:proofErr w:type="spellStart"/>
-      <w:r>
-        <w:rPr>
-          <w:rFonts w:ascii="Courier New" w:hAnsi="Courier New" w:cs="Courier New"/>
-          <w:b/>
-          <w:sz w:val="16"/>
-          <w:szCs w:val="16"/>
-        </w:rPr>
-        <w:t>tid</w:t>
-      </w:r>
-      <w:proofErr w:type="spellEnd"/>
-      <w:r>
-        <w:rPr>
-          <w:rFonts w:ascii="Courier New" w:hAnsi="Courier New" w:cs="Courier New"/>
-          <w:b/>
-          <w:sz w:val="16"/>
-          <w:szCs w:val="16"/>
-        </w:rPr>
-        <w:t>"</w:t>
-      </w:r>
-      <w:r>
-        <w:rPr>
-          <w:rFonts w:cstheme="minorHAnsi"/>
-          <w:sz w:val="20"/>
-          <w:szCs w:val="20"/>
-        </w:rPr>
-        <w:t xml:space="preserve"> would rather be associated with the </w:t>
-      </w:r>
-      <w:proofErr w:type="spellStart"/>
-      <w:r>
-        <w:rPr>
-          <w:rFonts w:cstheme="minorHAnsi"/>
-          <w:color w:val="FF0000"/>
-          <w:sz w:val="20"/>
-          <w:szCs w:val="20"/>
-        </w:rPr>
-        <w:t>sessionid</w:t>
-      </w:r>
-      <w:proofErr w:type="spellEnd"/>
-      <w:r>
-        <w:rPr>
-          <w:rFonts w:cstheme="minorHAnsi"/>
-          <w:sz w:val="20"/>
-          <w:szCs w:val="20"/>
-        </w:rPr>
-        <w:t>.</w:t>
-      </w:r>
+        <w:t xml:space="preserve">Return value: see </w:t>
+      </w:r>
+      <w:hyperlink w:anchor="_Return_Values" w:history="1">
+        <w:r>
+          <w:rPr>
+            <w:rStyle w:val="Hyperlink"/>
+            <w:rFonts w:cstheme="minorHAnsi"/>
+            <w:sz w:val="20"/>
+            <w:szCs w:val="20"/>
+          </w:rPr>
+          <w:t>Retu</w:t>
+        </w:r>
+        <w:r>
+          <w:rPr>
+            <w:rStyle w:val="Hyperlink"/>
+            <w:rFonts w:cstheme="minorHAnsi"/>
+            <w:sz w:val="20"/>
+            <w:szCs w:val="20"/>
+          </w:rPr>
+          <w:t>r</w:t>
+        </w:r>
+        <w:r>
+          <w:rPr>
+            <w:rStyle w:val="Hyperlink"/>
+            <w:rFonts w:cstheme="minorHAnsi"/>
+            <w:sz w:val="20"/>
+            <w:szCs w:val="20"/>
+          </w:rPr>
+          <w:t>n Values</w:t>
+        </w:r>
+      </w:hyperlink>
     </w:p>
     <w:p>
       <w:pPr>
@@ -4352,16 +4391,6 @@
     </w:p>
     <w:p>
       <w:pPr>
-        <w:spacing w:after="0" w:afterAutospacing="0"/>
-        <w:rPr>
-          <w:rFonts w:cstheme="minorHAnsi"/>
-          <w:sz w:val="20"/>
-          <w:szCs w:val="20"/>
-        </w:rPr>
-      </w:pPr>
-    </w:p>
-    <w:p>
-      <w:pPr>
         <w:spacing w:after="120" w:afterAutospacing="0"/>
         <w:rPr>
           <w:rFonts w:cstheme="minorHAnsi"/>
@@ -4398,7 +4427,7 @@
     </w:p>
     <w:p>
       <w:pPr>
-        <w:spacing w:after="0" w:afterAutospacing="0"/>
+        <w:spacing w:after="120" w:afterAutospacing="0"/>
         <w:rPr>
           <w:rFonts w:cstheme="minorHAnsi"/>
           <w:sz w:val="20"/>
@@ -4417,10 +4446,9 @@
       <w:proofErr w:type="spellStart"/>
       <w:r>
         <w:rPr>
-          <w:rFonts w:ascii="Courier New" w:hAnsi="Courier New" w:cs="Courier New"/>
-          <w:b/>
-          <w:sz w:val="16"/>
-          <w:szCs w:val="16"/>
+          <w:rFonts w:cstheme="minorHAnsi"/>
+          <w:sz w:val="20"/>
+          <w:szCs w:val="20"/>
         </w:rPr>
         <w:t>ciphertadata</w:t>
       </w:r>
@@ -4434,6 +4462,105 @@
         <w:t xml:space="preserve"> are encrypted by a symmetric key derived from the shared session key</w:t>
       </w:r>
       <w:proofErr w:type="gramEnd"/>
+      <w:r>
+        <w:rPr>
+          <w:rFonts w:cstheme="minorHAnsi"/>
+          <w:sz w:val="20"/>
+          <w:szCs w:val="20"/>
+        </w:rPr>
+        <w:t>.</w:t>
+      </w:r>
+    </w:p>
+    <w:p>
+      <w:pPr>
+        <w:spacing w:after="120" w:afterAutospacing="0"/>
+        <w:rPr>
+          <w:rFonts w:cstheme="minorHAnsi"/>
+          <w:sz w:val="20"/>
+          <w:szCs w:val="20"/>
+        </w:rPr>
+      </w:pPr>
+      <w:r>
+        <w:rPr>
+          <w:rFonts w:cstheme="minorHAnsi"/>
+          <w:sz w:val="20"/>
+          <w:szCs w:val="20"/>
+        </w:rPr>
+        <w:t xml:space="preserve">It is quite possible that a bunch of these parameters like </w:t>
+      </w:r>
+      <w:r>
+        <w:rPr>
+          <w:rFonts w:ascii="Courier New" w:hAnsi="Courier New" w:cs="Courier New"/>
+          <w:b/>
+          <w:sz w:val="16"/>
+          <w:szCs w:val="16"/>
+        </w:rPr>
+        <w:t>"rid"</w:t>
+      </w:r>
+      <w:r>
+        <w:rPr>
+          <w:rFonts w:cstheme="minorHAnsi"/>
+          <w:sz w:val="20"/>
+          <w:szCs w:val="20"/>
+        </w:rPr>
+        <w:t xml:space="preserve"> </w:t>
+      </w:r>
+      <w:r>
+        <w:rPr>
+          <w:rFonts w:cstheme="minorHAnsi"/>
+          <w:sz w:val="20"/>
+          <w:szCs w:val="20"/>
+        </w:rPr>
+        <w:t xml:space="preserve">and </w:t>
+      </w:r>
+      <w:r>
+        <w:rPr>
+          <w:rFonts w:ascii="Courier New" w:hAnsi="Courier New" w:cs="Courier New"/>
+          <w:b/>
+          <w:sz w:val="16"/>
+          <w:szCs w:val="16"/>
+        </w:rPr>
+        <w:t>"</w:t>
+      </w:r>
+      <w:proofErr w:type="spellStart"/>
+      <w:r>
+        <w:rPr>
+          <w:rFonts w:ascii="Courier New" w:hAnsi="Courier New" w:cs="Courier New"/>
+          <w:b/>
+          <w:sz w:val="16"/>
+          <w:szCs w:val="16"/>
+        </w:rPr>
+        <w:t>tid</w:t>
+      </w:r>
+      <w:proofErr w:type="spellEnd"/>
+      <w:r>
+        <w:rPr>
+          <w:rFonts w:ascii="Courier New" w:hAnsi="Courier New" w:cs="Courier New"/>
+          <w:b/>
+          <w:sz w:val="16"/>
+          <w:szCs w:val="16"/>
+        </w:rPr>
+        <w:t>"</w:t>
+      </w:r>
+      <w:r>
+        <w:rPr>
+          <w:rFonts w:cstheme="minorHAnsi"/>
+          <w:sz w:val="20"/>
+          <w:szCs w:val="20"/>
+        </w:rPr>
+        <w:t xml:space="preserve"> would rather be associated with the </w:t>
+      </w:r>
+      <w:proofErr w:type="spellStart"/>
+      <w:r>
+        <w:rPr>
+          <w:rFonts w:cstheme="minorHAnsi"/>
+          <w:color w:val="FF0000"/>
+          <w:sz w:val="20"/>
+          <w:szCs w:val="20"/>
+        </w:rPr>
+        <w:t>sessionid</w:t>
+      </w:r>
+      <w:proofErr w:type="spellEnd"/>
       <w:r>
         <w:rPr>
           <w:rFonts w:cstheme="minorHAnsi"/>
@@ -4600,381 +4727,652 @@
     </w:p>
     <w:p>
       <w:pPr>
-        <w:spacing w:after="0" w:afterAutospacing="0"/>
-        <w:rPr>
-          <w:rFonts w:cstheme="minorHAnsi"/>
-          <w:sz w:val="20"/>
-          <w:szCs w:val="20"/>
-        </w:rPr>
-      </w:pPr>
-    </w:p>
-    <w:p>
-      <w:pPr>
-        <w:spacing w:after="0" w:afterAutospacing="0"/>
-        <w:rPr>
-          <w:rFonts w:cstheme="minorHAnsi"/>
-          <w:sz w:val="20"/>
-          <w:szCs w:val="20"/>
-        </w:rPr>
-      </w:pPr>
-    </w:p>
-    <w:p>
-      <w:pPr>
-        <w:spacing w:after="0" w:afterAutospacing="0"/>
-        <w:rPr>
-          <w:rFonts w:cstheme="minorHAnsi"/>
-          <w:sz w:val="20"/>
-          <w:szCs w:val="20"/>
-        </w:rPr>
-      </w:pPr>
-    </w:p>
-    <w:p>
-      <w:pPr>
-        <w:spacing w:after="0" w:afterAutospacing="0"/>
-        <w:rPr>
-          <w:rFonts w:cstheme="minorHAnsi"/>
-          <w:sz w:val="20"/>
-          <w:szCs w:val="20"/>
-        </w:rPr>
-      </w:pPr>
-    </w:p>
-    <w:p>
-      <w:pPr>
-        <w:spacing w:after="0" w:afterAutospacing="0"/>
-        <w:rPr>
-          <w:rFonts w:cstheme="minorHAnsi"/>
-          <w:sz w:val="20"/>
-          <w:szCs w:val="20"/>
-        </w:rPr>
-      </w:pPr>
-    </w:p>
-    <w:p>
-      <w:pPr>
-        <w:spacing w:after="0" w:afterAutospacing="0"/>
-        <w:rPr>
-          <w:rFonts w:cstheme="minorHAnsi"/>
-          <w:sz w:val="20"/>
-          <w:szCs w:val="20"/>
-        </w:rPr>
-      </w:pPr>
-    </w:p>
-    <w:p>
-      <w:pPr>
-        <w:spacing w:after="0" w:afterAutospacing="0"/>
-        <w:rPr>
-          <w:rFonts w:cstheme="minorHAnsi"/>
-          <w:sz w:val="20"/>
-          <w:szCs w:val="20"/>
-        </w:rPr>
-      </w:pPr>
-    </w:p>
-    <w:p>
-      <w:pPr>
-        <w:spacing w:after="0" w:afterAutospacing="0"/>
-        <w:rPr>
-          <w:rFonts w:cstheme="minorHAnsi"/>
-          <w:sz w:val="20"/>
-          <w:szCs w:val="20"/>
-        </w:rPr>
-      </w:pPr>
-    </w:p>
-    <w:p>
-      <w:pPr>
-        <w:spacing w:after="0" w:afterAutospacing="0"/>
-        <w:rPr>
-          <w:rFonts w:cstheme="minorHAnsi"/>
-          <w:sz w:val="20"/>
-          <w:szCs w:val="20"/>
-        </w:rPr>
-      </w:pPr>
-    </w:p>
-    <w:p>
-      <w:pPr>
-        <w:spacing w:after="0" w:afterAutospacing="0"/>
-        <w:rPr>
-          <w:rFonts w:cstheme="minorHAnsi"/>
-          <w:sz w:val="20"/>
-          <w:szCs w:val="20"/>
-        </w:rPr>
-      </w:pPr>
-    </w:p>
-    <w:p>
-      <w:pPr>
-        <w:spacing w:after="0" w:afterAutospacing="0"/>
-        <w:rPr>
-          <w:rFonts w:cstheme="minorHAnsi"/>
-          <w:sz w:val="20"/>
-          <w:szCs w:val="20"/>
-        </w:rPr>
-      </w:pPr>
-    </w:p>
-    <w:p>
-      <w:pPr>
-        <w:spacing w:after="0" w:afterAutospacing="0"/>
-        <w:rPr>
-          <w:rFonts w:cstheme="minorHAnsi"/>
-          <w:sz w:val="20"/>
-          <w:szCs w:val="20"/>
-        </w:rPr>
-      </w:pPr>
-    </w:p>
-    <w:p>
-      <w:pPr>
-        <w:spacing w:after="0" w:afterAutospacing="0"/>
-        <w:rPr>
-          <w:rFonts w:cstheme="minorHAnsi"/>
-          <w:sz w:val="20"/>
-          <w:szCs w:val="20"/>
-        </w:rPr>
-      </w:pPr>
-    </w:p>
-    <w:p>
-      <w:pPr>
-        <w:spacing w:after="0" w:afterAutospacing="0"/>
-        <w:rPr>
-          <w:rFonts w:cstheme="minorHAnsi"/>
-          <w:sz w:val="20"/>
-          <w:szCs w:val="20"/>
-        </w:rPr>
-      </w:pPr>
-    </w:p>
-    <w:p>
-      <w:pPr>
-        <w:spacing w:after="0" w:afterAutospacing="0"/>
-        <w:rPr>
-          <w:rFonts w:cstheme="minorHAnsi"/>
-          <w:sz w:val="20"/>
-          <w:szCs w:val="20"/>
-        </w:rPr>
-      </w:pPr>
-    </w:p>
-    <w:p>
-      <w:pPr>
-        <w:spacing w:after="0" w:afterAutospacing="0"/>
-        <w:rPr>
-          <w:rFonts w:cstheme="minorHAnsi"/>
-          <w:sz w:val="20"/>
-          <w:szCs w:val="20"/>
-        </w:rPr>
-      </w:pPr>
-    </w:p>
-    <w:p>
-      <w:pPr>
-        <w:spacing w:after="0" w:afterAutospacing="0"/>
-        <w:rPr>
-          <w:rFonts w:cstheme="minorHAnsi"/>
-          <w:sz w:val="20"/>
-          <w:szCs w:val="20"/>
-        </w:rPr>
-      </w:pPr>
-    </w:p>
-    <w:p>
-      <w:pPr>
-        <w:spacing w:after="0" w:afterAutospacing="0"/>
-        <w:rPr>
-          <w:rFonts w:cstheme="minorHAnsi"/>
-          <w:sz w:val="20"/>
-          <w:szCs w:val="20"/>
-        </w:rPr>
-      </w:pPr>
-    </w:p>
-    <w:p>
-      <w:pPr>
-        <w:spacing w:after="0" w:afterAutospacing="0"/>
-        <w:rPr>
-          <w:rFonts w:cstheme="minorHAnsi"/>
-          <w:sz w:val="20"/>
-          <w:szCs w:val="20"/>
-        </w:rPr>
-      </w:pPr>
-    </w:p>
-    <w:p>
-      <w:pPr>
-        <w:spacing w:after="0" w:afterAutospacing="0"/>
-        <w:rPr>
-          <w:rFonts w:cstheme="minorHAnsi"/>
-          <w:sz w:val="20"/>
-          <w:szCs w:val="20"/>
-        </w:rPr>
-      </w:pPr>
-    </w:p>
-    <w:p>
-      <w:pPr>
-        <w:spacing w:after="0" w:afterAutospacing="0"/>
-        <w:rPr>
-          <w:rFonts w:cstheme="minorHAnsi"/>
-          <w:sz w:val="20"/>
-          <w:szCs w:val="20"/>
-        </w:rPr>
-      </w:pPr>
-    </w:p>
-    <w:p>
-      <w:pPr>
-        <w:spacing w:after="0" w:afterAutospacing="0"/>
-        <w:rPr>
-          <w:rFonts w:cstheme="minorHAnsi"/>
-          <w:sz w:val="20"/>
-          <w:szCs w:val="20"/>
-        </w:rPr>
-      </w:pPr>
-    </w:p>
-    <w:p>
-      <w:pPr>
-        <w:spacing w:after="0" w:afterAutospacing="0"/>
-        <w:rPr>
-          <w:rFonts w:cstheme="minorHAnsi"/>
-          <w:sz w:val="20"/>
-          <w:szCs w:val="20"/>
-        </w:rPr>
-      </w:pPr>
-    </w:p>
-    <w:p>
-      <w:pPr>
-        <w:spacing w:after="0" w:afterAutospacing="0"/>
-        <w:rPr>
-          <w:rFonts w:cstheme="minorHAnsi"/>
-          <w:sz w:val="20"/>
-          <w:szCs w:val="20"/>
-        </w:rPr>
-      </w:pPr>
-    </w:p>
-    <w:p>
-      <w:pPr>
-        <w:spacing w:after="0" w:afterAutospacing="0"/>
-        <w:rPr>
-          <w:rFonts w:cstheme="minorHAnsi"/>
-          <w:sz w:val="20"/>
-          <w:szCs w:val="20"/>
-        </w:rPr>
-      </w:pPr>
-    </w:p>
-    <w:p>
-      <w:pPr>
-        <w:spacing w:after="0" w:afterAutospacing="0"/>
-        <w:rPr>
-          <w:rFonts w:cstheme="minorHAnsi"/>
-          <w:sz w:val="20"/>
-          <w:szCs w:val="20"/>
-        </w:rPr>
-      </w:pPr>
-    </w:p>
-    <w:p>
-      <w:pPr>
-        <w:spacing w:after="0" w:afterAutospacing="0"/>
-        <w:rPr>
-          <w:rFonts w:cstheme="minorHAnsi"/>
-          <w:sz w:val="20"/>
-          <w:szCs w:val="20"/>
-        </w:rPr>
-      </w:pPr>
-    </w:p>
-    <w:p>
-      <w:pPr>
-        <w:spacing w:after="0" w:afterAutospacing="0"/>
-        <w:rPr>
-          <w:rFonts w:cstheme="minorHAnsi"/>
-          <w:sz w:val="20"/>
-          <w:szCs w:val="20"/>
-        </w:rPr>
-      </w:pPr>
-    </w:p>
-    <w:p>
-      <w:pPr>
-        <w:spacing w:after="0" w:afterAutospacing="0"/>
-        <w:rPr>
-          <w:rFonts w:cstheme="minorHAnsi"/>
-          <w:sz w:val="20"/>
-          <w:szCs w:val="20"/>
-        </w:rPr>
-      </w:pPr>
-    </w:p>
-    <w:p>
-      <w:pPr>
-        <w:spacing w:after="0" w:afterAutospacing="0"/>
-        <w:rPr>
-          <w:rFonts w:cstheme="minorHAnsi"/>
-          <w:sz w:val="20"/>
-          <w:szCs w:val="20"/>
-        </w:rPr>
-      </w:pPr>
-    </w:p>
-    <w:p>
-      <w:pPr>
-        <w:spacing w:after="0" w:afterAutospacing="0"/>
-        <w:rPr>
-          <w:rFonts w:cstheme="minorHAnsi"/>
-          <w:sz w:val="20"/>
-          <w:szCs w:val="20"/>
-        </w:rPr>
-      </w:pPr>
-    </w:p>
-    <w:p>
-      <w:pPr>
-        <w:spacing w:after="0" w:afterAutospacing="0"/>
-        <w:rPr>
-          <w:rFonts w:cstheme="minorHAnsi"/>
-          <w:sz w:val="20"/>
-          <w:szCs w:val="20"/>
-        </w:rPr>
-      </w:pPr>
-    </w:p>
-    <w:p>
-      <w:pPr>
-        <w:spacing w:after="0" w:afterAutospacing="0"/>
-        <w:rPr>
-          <w:rFonts w:cstheme="minorHAnsi"/>
-          <w:sz w:val="16"/>
-          <w:szCs w:val="16"/>
-        </w:rPr>
-      </w:pPr>
-    </w:p>
-    <w:p>
-      <w:pPr>
-        <w:spacing w:after="0" w:afterAutospacing="0"/>
-        <w:rPr>
-          <w:rFonts w:cstheme="minorHAnsi"/>
-          <w:sz w:val="16"/>
-          <w:szCs w:val="16"/>
-        </w:rPr>
-      </w:pPr>
-    </w:p>
-    <w:p>
-      <w:pPr>
-        <w:spacing w:after="0" w:afterAutospacing="0"/>
-        <w:rPr>
-          <w:rFonts w:cstheme="minorHAnsi"/>
-          <w:sz w:val="16"/>
-          <w:szCs w:val="16"/>
-        </w:rPr>
-      </w:pPr>
-    </w:p>
-    <w:p>
-      <w:pPr>
-        <w:spacing w:after="0" w:afterAutospacing="0"/>
-        <w:rPr>
-          <w:rFonts w:cstheme="minorHAnsi"/>
-          <w:sz w:val="16"/>
-          <w:szCs w:val="16"/>
-        </w:rPr>
-      </w:pPr>
-    </w:p>
-    <w:p>
-      <w:pPr>
-        <w:spacing w:after="0" w:afterAutospacing="0"/>
-        <w:rPr>
-          <w:rFonts w:cstheme="minorHAnsi"/>
-          <w:sz w:val="16"/>
-          <w:szCs w:val="16"/>
-        </w:rPr>
-      </w:pPr>
-    </w:p>
-    <w:p>
-      <w:pPr>
-        <w:spacing w:after="0" w:afterAutospacing="0"/>
-        <w:rPr>
-          <w:rFonts w:cstheme="minorHAnsi"/>
-          <w:sz w:val="16"/>
-          <w:szCs w:val="16"/>
+        <w:pStyle w:val="Heading1"/>
+      </w:pPr>
+      <w:bookmarkStart w:id="1" w:name="_Return_Values"/>
+      <w:bookmarkEnd w:id="1"/>
+      <w:r>
+        <w:t>Return Values</w:t>
+      </w:r>
+    </w:p>
+    <w:p>
+      <w:pPr>
+        <w:spacing w:after="0" w:afterAutospacing="0"/>
+        <w:rPr>
+          <w:rFonts w:cstheme="minorHAnsi"/>
+          <w:sz w:val="20"/>
+          <w:szCs w:val="20"/>
+        </w:rPr>
+      </w:pPr>
+      <w:r>
+        <w:rPr>
+          <w:rFonts w:cstheme="minorHAnsi"/>
+          <w:sz w:val="20"/>
+          <w:szCs w:val="20"/>
+        </w:rPr>
+        <w:t>In order to simplify decoding, return values follow a common scheme based on an object here expressed in Java but would in a real implementation preferably be in CBOR:</w:t>
+      </w:r>
+    </w:p>
+    <w:p>
+      <w:pPr>
+        <w:spacing w:after="0" w:afterAutospacing="0"/>
+        <w:rPr>
+          <w:rFonts w:cstheme="minorHAnsi"/>
+          <w:sz w:val="20"/>
+          <w:szCs w:val="20"/>
+        </w:rPr>
+      </w:pPr>
+    </w:p>
+    <w:p>
+      <w:pPr>
+        <w:spacing w:after="0" w:afterAutospacing="0"/>
+        <w:ind w:left="720"/>
+        <w:rPr>
+          <w:rFonts w:ascii="Courier New" w:hAnsi="Courier New" w:cs="Courier New"/>
+          <w:b/>
+          <w:sz w:val="16"/>
+          <w:szCs w:val="16"/>
+        </w:rPr>
+      </w:pPr>
+      <w:proofErr w:type="gramStart"/>
+      <w:r>
+        <w:rPr>
+          <w:rFonts w:ascii="Courier New" w:hAnsi="Courier New" w:cs="Courier New"/>
+          <w:b/>
+          <w:color w:val="1F497D" w:themeColor="text2"/>
+          <w:sz w:val="16"/>
+          <w:szCs w:val="16"/>
+        </w:rPr>
+        <w:t>class</w:t>
+      </w:r>
+      <w:proofErr w:type="gramEnd"/>
+      <w:r>
+        <w:rPr>
+          <w:rFonts w:ascii="Courier New" w:hAnsi="Courier New" w:cs="Courier New"/>
+          <w:b/>
+          <w:sz w:val="16"/>
+          <w:szCs w:val="16"/>
+        </w:rPr>
+        <w:t xml:space="preserve"> </w:t>
+      </w:r>
+      <w:proofErr w:type="spellStart"/>
+      <w:r>
+        <w:rPr>
+          <w:rFonts w:ascii="Courier New" w:hAnsi="Courier New" w:cs="Courier New"/>
+          <w:b/>
+          <w:sz w:val="16"/>
+          <w:szCs w:val="16"/>
+        </w:rPr>
+        <w:t>R</w:t>
+      </w:r>
+      <w:r>
+        <w:rPr>
+          <w:rFonts w:ascii="Courier New" w:hAnsi="Courier New" w:cs="Courier New"/>
+          <w:b/>
+          <w:sz w:val="16"/>
+          <w:szCs w:val="16"/>
+        </w:rPr>
+        <w:t>eturnValue</w:t>
+      </w:r>
+      <w:proofErr w:type="spellEnd"/>
+      <w:r>
+        <w:rPr>
+          <w:rFonts w:ascii="Courier New" w:hAnsi="Courier New" w:cs="Courier New"/>
+          <w:b/>
+          <w:sz w:val="16"/>
+          <w:szCs w:val="16"/>
+        </w:rPr>
+        <w:t xml:space="preserve"> {</w:t>
+      </w:r>
+    </w:p>
+    <w:p>
+      <w:pPr>
+        <w:spacing w:after="0" w:afterAutospacing="0"/>
+        <w:ind w:left="720"/>
+        <w:rPr>
+          <w:rFonts w:ascii="Courier New" w:hAnsi="Courier New" w:cs="Courier New"/>
+          <w:b/>
+          <w:sz w:val="16"/>
+          <w:szCs w:val="16"/>
+        </w:rPr>
+      </w:pPr>
+      <w:r>
+        <w:rPr>
+          <w:rFonts w:ascii="Courier New" w:hAnsi="Courier New" w:cs="Courier New"/>
+          <w:b/>
+          <w:color w:val="1F497D" w:themeColor="text2"/>
+          <w:sz w:val="16"/>
+          <w:szCs w:val="16"/>
+        </w:rPr>
+        <w:t xml:space="preserve">    </w:t>
+      </w:r>
+      <w:proofErr w:type="spellStart"/>
+      <w:proofErr w:type="gramStart"/>
+      <w:r>
+        <w:rPr>
+          <w:rFonts w:ascii="Courier New" w:hAnsi="Courier New" w:cs="Courier New"/>
+          <w:b/>
+          <w:color w:val="1F497D" w:themeColor="text2"/>
+          <w:sz w:val="16"/>
+          <w:szCs w:val="16"/>
+        </w:rPr>
+        <w:t>boolean</w:t>
+      </w:r>
+      <w:proofErr w:type="spellEnd"/>
+      <w:proofErr w:type="gramEnd"/>
+      <w:r>
+        <w:rPr>
+          <w:rFonts w:ascii="Courier New" w:hAnsi="Courier New" w:cs="Courier New"/>
+          <w:b/>
+          <w:color w:val="1F497D" w:themeColor="text2"/>
+          <w:sz w:val="16"/>
+          <w:szCs w:val="16"/>
+        </w:rPr>
+        <w:t xml:space="preserve"> </w:t>
+      </w:r>
+      <w:r>
+        <w:rPr>
+          <w:rFonts w:ascii="Courier New" w:hAnsi="Courier New" w:cs="Courier New"/>
+          <w:b/>
+          <w:sz w:val="16"/>
+          <w:szCs w:val="16"/>
+        </w:rPr>
+        <w:t xml:space="preserve">success = </w:t>
+      </w:r>
+      <w:r>
+        <w:rPr>
+          <w:rFonts w:ascii="Courier New" w:hAnsi="Courier New" w:cs="Courier New"/>
+          <w:b/>
+          <w:color w:val="1F497D" w:themeColor="text2"/>
+          <w:sz w:val="16"/>
+          <w:szCs w:val="16"/>
+        </w:rPr>
+        <w:t>true;</w:t>
+      </w:r>
+      <w:r>
+        <w:rPr>
+          <w:rFonts w:ascii="Courier New" w:hAnsi="Courier New" w:cs="Courier New"/>
+          <w:b/>
+          <w:sz w:val="16"/>
+          <w:szCs w:val="16"/>
+        </w:rPr>
+        <w:t xml:space="preserve"> </w:t>
+      </w:r>
+    </w:p>
+    <w:p>
+      <w:pPr>
+        <w:spacing w:after="0" w:afterAutospacing="0"/>
+        <w:ind w:left="720"/>
+        <w:rPr>
+          <w:rFonts w:ascii="Courier New" w:hAnsi="Courier New" w:cs="Courier New"/>
+          <w:b/>
+          <w:sz w:val="16"/>
+          <w:szCs w:val="16"/>
+        </w:rPr>
+      </w:pPr>
+      <w:r>
+        <w:rPr>
+          <w:rFonts w:ascii="Courier New" w:hAnsi="Courier New" w:cs="Courier New"/>
+          <w:b/>
+          <w:sz w:val="16"/>
+          <w:szCs w:val="16"/>
+        </w:rPr>
+        <w:t xml:space="preserve">    </w:t>
+      </w:r>
+      <w:r>
+        <w:rPr>
+          <w:rFonts w:ascii="Courier New" w:hAnsi="Courier New" w:cs="Courier New"/>
+          <w:b/>
+          <w:sz w:val="16"/>
+          <w:szCs w:val="16"/>
+        </w:rPr>
+        <w:t>// If suc</w:t>
+      </w:r>
+      <w:r>
+        <w:rPr>
+          <w:rFonts w:ascii="Courier New" w:hAnsi="Courier New" w:cs="Courier New"/>
+          <w:b/>
+          <w:sz w:val="16"/>
+          <w:szCs w:val="16"/>
+        </w:rPr>
+        <w:t>cess is true</w:t>
+      </w:r>
+      <w:r>
+        <w:rPr>
+          <w:rFonts w:ascii="Courier New" w:hAnsi="Courier New" w:cs="Courier New"/>
+          <w:b/>
+          <w:sz w:val="16"/>
+          <w:szCs w:val="16"/>
+        </w:rPr>
+        <w:t>,</w:t>
+      </w:r>
+      <w:r>
+        <w:rPr>
+          <w:rFonts w:ascii="Courier New" w:hAnsi="Courier New" w:cs="Courier New"/>
+          <w:b/>
+          <w:sz w:val="16"/>
+          <w:szCs w:val="16"/>
+        </w:rPr>
+        <w:t xml:space="preserve"> </w:t>
+      </w:r>
+      <w:r>
+        <w:rPr>
+          <w:rFonts w:ascii="Courier New" w:hAnsi="Courier New" w:cs="Courier New"/>
+          <w:b/>
+          <w:sz w:val="16"/>
+          <w:szCs w:val="16"/>
+        </w:rPr>
+        <w:t xml:space="preserve">zero or more </w:t>
+      </w:r>
+      <w:r>
+        <w:rPr>
+          <w:rFonts w:ascii="Courier New" w:hAnsi="Courier New" w:cs="Courier New"/>
+          <w:b/>
+          <w:sz w:val="16"/>
+          <w:szCs w:val="16"/>
+        </w:rPr>
+        <w:t xml:space="preserve">method specific </w:t>
+      </w:r>
+      <w:r>
+        <w:rPr>
+          <w:rFonts w:ascii="Courier New" w:hAnsi="Courier New" w:cs="Courier New"/>
+          <w:b/>
+          <w:sz w:val="16"/>
+          <w:szCs w:val="16"/>
+        </w:rPr>
+        <w:t>elements follows</w:t>
+      </w:r>
+    </w:p>
+    <w:p>
+      <w:pPr>
+        <w:spacing w:after="0" w:afterAutospacing="0"/>
+        <w:ind w:left="720"/>
+        <w:rPr>
+          <w:rFonts w:ascii="Courier New" w:hAnsi="Courier New" w:cs="Courier New"/>
+          <w:b/>
+          <w:sz w:val="16"/>
+          <w:szCs w:val="16"/>
+        </w:rPr>
+      </w:pPr>
+      <w:r>
+        <w:rPr>
+          <w:rFonts w:ascii="Courier New" w:hAnsi="Courier New" w:cs="Courier New"/>
+          <w:b/>
+          <w:sz w:val="16"/>
+          <w:szCs w:val="16"/>
+        </w:rPr>
+        <w:t xml:space="preserve">    </w:t>
+      </w:r>
+      <w:r>
+        <w:rPr>
+          <w:rFonts w:ascii="Courier New" w:hAnsi="Courier New" w:cs="Courier New"/>
+          <w:b/>
+          <w:sz w:val="16"/>
+          <w:szCs w:val="16"/>
+        </w:rPr>
+        <w:t>// If success is false, a common error object follows</w:t>
+      </w:r>
+    </w:p>
+    <w:p>
+      <w:pPr>
+        <w:spacing w:after="0" w:afterAutospacing="0"/>
+        <w:ind w:left="720"/>
+        <w:rPr>
+          <w:rFonts w:ascii="Courier New" w:hAnsi="Courier New" w:cs="Courier New"/>
+          <w:b/>
+          <w:sz w:val="16"/>
+          <w:szCs w:val="16"/>
+        </w:rPr>
+      </w:pPr>
+      <w:r>
+        <w:rPr>
+          <w:rFonts w:ascii="Courier New" w:hAnsi="Courier New" w:cs="Courier New"/>
+          <w:b/>
+          <w:sz w:val="16"/>
+          <w:szCs w:val="16"/>
+        </w:rPr>
+        <w:t>}</w:t>
+      </w:r>
+    </w:p>
+    <w:p>
+      <w:pPr>
+        <w:spacing w:after="0" w:afterAutospacing="0"/>
+        <w:rPr>
+          <w:rFonts w:cstheme="minorHAnsi"/>
+          <w:sz w:val="20"/>
+          <w:szCs w:val="20"/>
+        </w:rPr>
+      </w:pPr>
+      <w:r>
+        <w:rPr>
+          <w:rFonts w:cstheme="minorHAnsi"/>
+          <w:sz w:val="20"/>
+          <w:szCs w:val="20"/>
+        </w:rPr>
+        <w:t xml:space="preserve">  </w:t>
+      </w:r>
+    </w:p>
+    <w:p>
+      <w:pPr>
+        <w:spacing w:after="0" w:afterAutospacing="0"/>
+        <w:rPr>
+          <w:rFonts w:cstheme="minorHAnsi"/>
+          <w:sz w:val="20"/>
+          <w:szCs w:val="20"/>
+        </w:rPr>
+      </w:pPr>
+      <w:proofErr w:type="gramStart"/>
+      <w:r>
+        <w:rPr>
+          <w:rFonts w:cstheme="minorHAnsi"/>
+          <w:sz w:val="20"/>
+          <w:szCs w:val="20"/>
+        </w:rPr>
+        <w:t>Method specific data is always attested by a HMAC signature</w:t>
+      </w:r>
+      <w:proofErr w:type="gramEnd"/>
+      <w:r>
+        <w:rPr>
+          <w:rFonts w:cstheme="minorHAnsi"/>
+          <w:sz w:val="20"/>
+          <w:szCs w:val="20"/>
+        </w:rPr>
+        <w:t>.</w:t>
+      </w:r>
+    </w:p>
+    <w:p>
+      <w:pPr>
+        <w:spacing w:after="0" w:afterAutospacing="0"/>
+        <w:rPr>
+          <w:rFonts w:cstheme="minorHAnsi"/>
+          <w:sz w:val="20"/>
+          <w:szCs w:val="20"/>
+        </w:rPr>
+      </w:pPr>
+    </w:p>
+    <w:p>
+      <w:pPr>
+        <w:spacing w:after="0" w:afterAutospacing="0"/>
+        <w:rPr>
+          <w:rFonts w:cstheme="minorHAnsi"/>
+          <w:sz w:val="20"/>
+          <w:szCs w:val="20"/>
+        </w:rPr>
+      </w:pPr>
+      <w:r>
+        <w:rPr>
+          <w:rFonts w:cstheme="minorHAnsi"/>
+          <w:sz w:val="20"/>
+          <w:szCs w:val="20"/>
+        </w:rPr>
+        <w:t xml:space="preserve">Note that some methods like </w:t>
+      </w:r>
+      <w:proofErr w:type="spellStart"/>
+      <w:r>
+        <w:rPr>
+          <w:rFonts w:cstheme="minorHAnsi"/>
+          <w:sz w:val="20"/>
+          <w:szCs w:val="20"/>
+        </w:rPr>
+        <w:t>InstallTA</w:t>
+      </w:r>
+      <w:proofErr w:type="spellEnd"/>
+      <w:r>
+        <w:rPr>
+          <w:rFonts w:cstheme="minorHAnsi"/>
+          <w:sz w:val="20"/>
+          <w:szCs w:val="20"/>
+        </w:rPr>
+        <w:t xml:space="preserve"> do not seem to need any specific return data. </w:t>
+      </w:r>
+    </w:p>
+    <w:p>
+      <w:pPr>
+        <w:spacing w:after="0" w:afterAutospacing="0"/>
+        <w:rPr>
+          <w:rFonts w:cstheme="minorHAnsi"/>
+          <w:sz w:val="20"/>
+          <w:szCs w:val="20"/>
+        </w:rPr>
+      </w:pPr>
+    </w:p>
+    <w:p>
+      <w:pPr>
+        <w:spacing w:after="0" w:afterAutospacing="0"/>
+        <w:rPr>
+          <w:rFonts w:cstheme="minorHAnsi"/>
+          <w:sz w:val="20"/>
+          <w:szCs w:val="20"/>
+        </w:rPr>
+      </w:pPr>
+    </w:p>
+    <w:p>
+      <w:pPr>
+        <w:spacing w:after="0" w:afterAutospacing="0"/>
+        <w:rPr>
+          <w:rFonts w:cstheme="minorHAnsi"/>
+          <w:sz w:val="20"/>
+          <w:szCs w:val="20"/>
+        </w:rPr>
+      </w:pPr>
+    </w:p>
+    <w:p>
+      <w:pPr>
+        <w:spacing w:after="0" w:afterAutospacing="0"/>
+        <w:rPr>
+          <w:rFonts w:cstheme="minorHAnsi"/>
+          <w:sz w:val="20"/>
+          <w:szCs w:val="20"/>
+        </w:rPr>
+      </w:pPr>
+    </w:p>
+    <w:p>
+      <w:pPr>
+        <w:spacing w:after="0" w:afterAutospacing="0"/>
+        <w:rPr>
+          <w:rFonts w:cstheme="minorHAnsi"/>
+          <w:sz w:val="20"/>
+          <w:szCs w:val="20"/>
+        </w:rPr>
+      </w:pPr>
+    </w:p>
+    <w:p>
+      <w:pPr>
+        <w:spacing w:after="0" w:afterAutospacing="0"/>
+        <w:rPr>
+          <w:rFonts w:cstheme="minorHAnsi"/>
+          <w:sz w:val="20"/>
+          <w:szCs w:val="20"/>
+        </w:rPr>
+      </w:pPr>
+    </w:p>
+    <w:p>
+      <w:pPr>
+        <w:spacing w:after="0" w:afterAutospacing="0"/>
+        <w:rPr>
+          <w:rFonts w:cstheme="minorHAnsi"/>
+          <w:sz w:val="20"/>
+          <w:szCs w:val="20"/>
+        </w:rPr>
+      </w:pPr>
+    </w:p>
+    <w:p>
+      <w:pPr>
+        <w:spacing w:after="0" w:afterAutospacing="0"/>
+        <w:rPr>
+          <w:rFonts w:cstheme="minorHAnsi"/>
+          <w:sz w:val="20"/>
+          <w:szCs w:val="20"/>
+        </w:rPr>
+      </w:pPr>
+    </w:p>
+    <w:p>
+      <w:pPr>
+        <w:spacing w:after="0" w:afterAutospacing="0"/>
+        <w:rPr>
+          <w:rFonts w:cstheme="minorHAnsi"/>
+          <w:sz w:val="20"/>
+          <w:szCs w:val="20"/>
+        </w:rPr>
+      </w:pPr>
+    </w:p>
+    <w:p>
+      <w:pPr>
+        <w:spacing w:after="0" w:afterAutospacing="0"/>
+        <w:rPr>
+          <w:rFonts w:cstheme="minorHAnsi"/>
+          <w:sz w:val="20"/>
+          <w:szCs w:val="20"/>
+        </w:rPr>
+      </w:pPr>
+    </w:p>
+    <w:p>
+      <w:pPr>
+        <w:spacing w:after="0" w:afterAutospacing="0"/>
+        <w:rPr>
+          <w:rFonts w:cstheme="minorHAnsi"/>
+          <w:sz w:val="20"/>
+          <w:szCs w:val="20"/>
+        </w:rPr>
+      </w:pPr>
+    </w:p>
+    <w:p>
+      <w:pPr>
+        <w:spacing w:after="0" w:afterAutospacing="0"/>
+        <w:rPr>
+          <w:rFonts w:cstheme="minorHAnsi"/>
+          <w:sz w:val="20"/>
+          <w:szCs w:val="20"/>
+        </w:rPr>
+      </w:pPr>
+    </w:p>
+    <w:p>
+      <w:pPr>
+        <w:spacing w:after="0" w:afterAutospacing="0"/>
+        <w:rPr>
+          <w:rFonts w:cstheme="minorHAnsi"/>
+          <w:sz w:val="20"/>
+          <w:szCs w:val="20"/>
+        </w:rPr>
+      </w:pPr>
+    </w:p>
+    <w:p>
+      <w:pPr>
+        <w:spacing w:after="0" w:afterAutospacing="0"/>
+        <w:rPr>
+          <w:rFonts w:cstheme="minorHAnsi"/>
+          <w:sz w:val="20"/>
+          <w:szCs w:val="20"/>
+        </w:rPr>
+      </w:pPr>
+    </w:p>
+    <w:p>
+      <w:pPr>
+        <w:spacing w:after="0" w:afterAutospacing="0"/>
+        <w:rPr>
+          <w:rFonts w:cstheme="minorHAnsi"/>
+          <w:sz w:val="20"/>
+          <w:szCs w:val="20"/>
+        </w:rPr>
+      </w:pPr>
+    </w:p>
+    <w:p>
+      <w:pPr>
+        <w:spacing w:after="0" w:afterAutospacing="0"/>
+        <w:rPr>
+          <w:rFonts w:cstheme="minorHAnsi"/>
+          <w:sz w:val="20"/>
+          <w:szCs w:val="20"/>
+        </w:rPr>
+      </w:pPr>
+    </w:p>
+    <w:p>
+      <w:pPr>
+        <w:spacing w:after="0" w:afterAutospacing="0"/>
+        <w:rPr>
+          <w:rFonts w:cstheme="minorHAnsi"/>
+          <w:sz w:val="20"/>
+          <w:szCs w:val="20"/>
+        </w:rPr>
+      </w:pPr>
+    </w:p>
+    <w:p>
+      <w:pPr>
+        <w:spacing w:after="0" w:afterAutospacing="0"/>
+        <w:rPr>
+          <w:rFonts w:cstheme="minorHAnsi"/>
+          <w:sz w:val="20"/>
+          <w:szCs w:val="20"/>
+        </w:rPr>
+      </w:pPr>
+    </w:p>
+    <w:p>
+      <w:pPr>
+        <w:spacing w:after="0" w:afterAutospacing="0"/>
+        <w:rPr>
+          <w:rFonts w:cstheme="minorHAnsi"/>
+          <w:sz w:val="20"/>
+          <w:szCs w:val="20"/>
+        </w:rPr>
+      </w:pPr>
+    </w:p>
+    <w:p>
+      <w:pPr>
+        <w:spacing w:after="0" w:afterAutospacing="0"/>
+        <w:rPr>
+          <w:rFonts w:cstheme="minorHAnsi"/>
+          <w:sz w:val="20"/>
+          <w:szCs w:val="20"/>
+        </w:rPr>
+      </w:pPr>
+    </w:p>
+    <w:p>
+      <w:pPr>
+        <w:spacing w:after="0" w:afterAutospacing="0"/>
+        <w:rPr>
+          <w:rFonts w:cstheme="minorHAnsi"/>
+          <w:sz w:val="20"/>
+          <w:szCs w:val="20"/>
+        </w:rPr>
+      </w:pPr>
+    </w:p>
+    <w:p>
+      <w:pPr>
+        <w:spacing w:after="0" w:afterAutospacing="0"/>
+        <w:rPr>
+          <w:rFonts w:cstheme="minorHAnsi"/>
+          <w:sz w:val="20"/>
+          <w:szCs w:val="20"/>
+        </w:rPr>
+      </w:pPr>
+    </w:p>
+    <w:p>
+      <w:pPr>
+        <w:spacing w:after="0" w:afterAutospacing="0"/>
+        <w:rPr>
+          <w:rFonts w:cstheme="minorHAnsi"/>
+          <w:sz w:val="20"/>
+          <w:szCs w:val="20"/>
+        </w:rPr>
+      </w:pPr>
+    </w:p>
+    <w:p>
+      <w:pPr>
+        <w:spacing w:after="0" w:afterAutospacing="0"/>
+        <w:rPr>
+          <w:rFonts w:cstheme="minorHAnsi"/>
+          <w:sz w:val="20"/>
+          <w:szCs w:val="20"/>
+        </w:rPr>
+      </w:pPr>
+    </w:p>
+    <w:p>
+      <w:pPr>
+        <w:spacing w:after="0" w:afterAutospacing="0"/>
+        <w:rPr>
+          <w:rFonts w:cstheme="minorHAnsi"/>
+          <w:sz w:val="20"/>
+          <w:szCs w:val="20"/>
         </w:rPr>
       </w:pPr>
     </w:p>
@@ -5041,7 +5439,7 @@
           <w:sz w:val="16"/>
           <w:szCs w:val="16"/>
         </w:rPr>
-        <w:t>Version: 0.1</w:t>
+        <w:t>Version: 0.2</w:t>
       </w:r>
     </w:p>
     <w:sectPr>
@@ -5136,7 +5534,15 @@
         <w:sz w:val="20"/>
         <w:szCs w:val="20"/>
       </w:rPr>
-      <w:t>Unified TEE Management API</w:t>
+      <w:t>Unifi</w:t>
+    </w:r>
+    <w:r>
+      <w:rPr>
+        <w:rFonts w:ascii="Arial" w:hAnsi="Arial" w:cs="Arial"/>
+        <w:sz w:val="20"/>
+        <w:szCs w:val="20"/>
+      </w:rPr>
+      <w:t>ed TEE Management API</w:t>
     </w:r>
     <w:r>
       <w:rPr>
@@ -5145,7 +5551,7 @@
         <w:szCs w:val="20"/>
       </w:rPr>
       <w:tab/>
-      <w:t>2019-06-01</w:t>
+      <w:t>2019-06-02</w:t>
     </w:r>
     <w:r>
       <w:rPr>
@@ -5194,7 +5600,7 @@
         <w:sz w:val="20"/>
         <w:szCs w:val="20"/>
       </w:rPr>
-      <w:t>4</w:t>
+      <w:t>1</w:t>
     </w:r>
     <w:r>
       <w:rPr>
@@ -7052,7 +7458,7 @@
 </file>
 
 <file path=customXml/itemProps1.xml><?xml version="1.0" encoding="utf-8"?>
-<ds:datastoreItem xmlns:ds="http://schemas.openxmlformats.org/officeDocument/2006/customXml" ds:itemID="{F40C475A-0A45-402A-8B70-7009F0FE2EFA}">
+<ds:datastoreItem xmlns:ds="http://schemas.openxmlformats.org/officeDocument/2006/customXml" ds:itemID="{28D58E84-E5E6-4039-BA3A-48212037D71D}">
   <ds:schemaRefs>
     <ds:schemaRef ds:uri="http://schemas.openxmlformats.org/officeDocument/2006/bibliography"/>
   </ds:schemaRefs>

</xml_diff>